<commit_message>
more work on the design doc
</commit_message>
<xml_diff>
--- a/doc/design_doc.docx
+++ b/doc/design_doc.docx
@@ -7,6 +7,7 @@
         <w:rPr>
           <w:rFonts w:asciiTheme="majorHAnsi" w:eastAsiaTheme="majorEastAsia" w:hAnsiTheme="majorHAnsi" w:cstheme="majorBidi"/>
           <w:caps/>
+          <w:lang w:val="fi-FI"/>
         </w:rPr>
         <w:id w:val="219641218"/>
         <w:docPartObj>
@@ -18,7 +19,6 @@
         <w:rPr>
           <w:rFonts w:asciiTheme="minorHAnsi" w:eastAsiaTheme="minorHAnsi" w:hAnsiTheme="minorHAnsi" w:cstheme="minorBidi"/>
           <w:caps w:val="0"/>
-          <w:lang w:val="fi-FI"/>
         </w:rPr>
       </w:sdtEndPr>
       <w:sdtContent>
@@ -41,6 +41,7 @@
                 <w:rPr>
                   <w:rFonts w:asciiTheme="majorHAnsi" w:eastAsiaTheme="majorEastAsia" w:hAnsiTheme="majorHAnsi" w:cstheme="majorBidi"/>
                   <w:caps/>
+                  <w:lang w:val="fi-FI"/>
                 </w:rPr>
                 <w:alias w:val="Company"/>
                 <w:id w:val="15524243"/>
@@ -50,6 +51,11 @@
                 <w:dataBinding w:prefixMappings="xmlns:ns0='http://schemas.openxmlformats.org/officeDocument/2006/extended-properties'" w:xpath="/ns0:Properties[1]/ns0:Company[1]" w:storeItemID="{6668398D-A668-4E3E-A5EB-62B293D839F1}"/>
                 <w:text/>
               </w:sdtPr>
+              <w:sdtEndPr>
+                <w:rPr>
+                  <w:lang w:val="en-US"/>
+                </w:rPr>
+              </w:sdtEndPr>
               <w:sdtContent>
                 <w:tc>
                   <w:tcPr>
@@ -381,22 +387,20 @@
     </w:sdt>
     <w:sdt>
       <w:sdtPr>
+        <w:rPr>
+          <w:rFonts w:asciiTheme="minorHAnsi" w:eastAsiaTheme="minorHAnsi" w:hAnsiTheme="minorHAnsi" w:cstheme="minorBidi"/>
+          <w:b w:val="0"/>
+          <w:bCs w:val="0"/>
+          <w:color w:val="auto"/>
+          <w:sz w:val="22"/>
+          <w:szCs w:val="22"/>
+        </w:rPr>
         <w:id w:val="219641262"/>
         <w:docPartObj>
           <w:docPartGallery w:val="Table of Contents"/>
           <w:docPartUnique/>
         </w:docPartObj>
       </w:sdtPr>
-      <w:sdtEndPr>
-        <w:rPr>
-          <w:rFonts w:asciiTheme="minorHAnsi" w:eastAsiaTheme="minorHAnsi" w:hAnsiTheme="minorHAnsi" w:cstheme="minorBidi"/>
-          <w:b w:val="0"/>
-          <w:bCs w:val="0"/>
-          <w:color w:val="auto"/>
-          <w:sz w:val="22"/>
-          <w:szCs w:val="22"/>
-        </w:rPr>
-      </w:sdtEndPr>
       <w:sdtContent>
         <w:bookmarkStart w:id="0" w:name="_Toc289926529" w:displacedByCustomXml="prev"/>
         <w:p>
@@ -2436,6 +2440,104 @@
           <w:lang w:val="en-US"/>
         </w:rPr>
         <w:t>Each square has a pressure variable. If the square is pressurized, personnel can operate there. Non-pressurized squares add a large amount of damage to the personnel inside.</w:t>
+      </w:r>
+    </w:p>
+    <w:p>
+      <w:pPr>
+        <w:pStyle w:val="Heading1"/>
+        <w:rPr>
+          <w:lang w:val="en-US"/>
+        </w:rPr>
+      </w:pPr>
+      <w:r>
+        <w:rPr>
+          <w:lang w:val="en-US"/>
+        </w:rPr>
+        <w:t>Exploration / campaign mode</w:t>
+      </w:r>
+    </w:p>
+    <w:p>
+      <w:pPr>
+        <w:pStyle w:val="Heading1"/>
+        <w:rPr>
+          <w:lang w:val="en-US"/>
+        </w:rPr>
+      </w:pPr>
+      <w:r>
+        <w:rPr>
+          <w:lang w:val="en-US"/>
+        </w:rPr>
+        <w:t>On implementation</w:t>
+      </w:r>
+    </w:p>
+    <w:p>
+      <w:pPr>
+        <w:rPr>
+          <w:lang w:val="en-US"/>
+        </w:rPr>
+      </w:pPr>
+      <w:r>
+        <w:rPr>
+          <w:lang w:val="en-US"/>
+        </w:rPr>
+        <w:t>The graphics are only 2D to eliminate one dimension of complexity. The best way is probably to go with OpenGL (+SDL?) for the ease of programming and multiplatform. No pre-made engines unless required for maximum learning experience. Physics should prove to be a fun puzzle, and the design might change depending on the outcome of the battle with the physics.</w:t>
+      </w:r>
+    </w:p>
+    <w:p>
+      <w:pPr>
+        <w:rPr>
+          <w:lang w:val="en-US"/>
+        </w:rPr>
+      </w:pPr>
+      <w:r>
+        <w:rPr>
+          <w:lang w:val="en-US"/>
+        </w:rPr>
+        <w:t>The battle arena is probably filled with empty space. There are some 1000 - 10 000 squares inside the ship, and inside each square there are components, humans and other things of note. This means that there will be quite a load of variables changing for each frame, so perhaps some kind of list for "updated objects" is required. Graphics will probably be simplified first with the ship showing the floor plan with nothing moving inside. The humans and other stuff can be added later.</w:t>
+      </w:r>
+    </w:p>
+    <w:p>
+      <w:pPr>
+        <w:rPr>
+          <w:lang w:val="en-US"/>
+        </w:rPr>
+      </w:pPr>
+      <w:r>
+        <w:rPr>
+          <w:lang w:val="en-US"/>
+        </w:rPr>
+        <w:t>The squares inside the ship could probably be defined relative to the hull, not screen borders. Each square could either have the X and Y coordinates on the screen, or they might simply be calculated by a simple algorithm, or they might be in a 2-dimensional array.</w:t>
+      </w:r>
+      <w:r>
+        <w:rPr>
+          <w:lang w:val="en-US"/>
+        </w:rPr>
+        <w:t xml:space="preserve"> Anyway, they need to be set in such fashion that they are always static in relation to the ship, but so that the squares can change their appearance (damage makes them black or something).</w:t>
+      </w:r>
+      <w:r>
+        <w:rPr>
+          <w:lang w:val="en-US"/>
+        </w:rPr>
+        <w:t xml:space="preserve"> It might be </w:t>
+      </w:r>
+      <w:r>
+        <w:rPr>
+          <w:lang w:val="en-US"/>
+        </w:rPr>
+        <w:t>reasonable to build the ship from a set of flat 2D planes with a texture on them as this way rendering the geometry is fast. In future, the third dimension could be added for the look (2.5D), and the ships could simply move in XY-coordinate system.</w:t>
+      </w:r>
+    </w:p>
+    <w:p>
+      <w:pPr>
+        <w:rPr>
+          <w:lang w:val="en-US"/>
+        </w:rPr>
+      </w:pPr>
+      <w:r>
+        <w:rPr>
+          <w:lang w:val="en-US"/>
+        </w:rPr>
+        <w:t>For the starters it might be good to ignore any thoughts on the campaign / exploration mode. First there should simply be the battle mode where the ship can move around, then maybe try some collision tests, then try getting some of the module code in.</w:t>
       </w:r>
     </w:p>
     <w:sectPr>
@@ -3614,51 +3716,25 @@
         </w:p>
       </w:docPartBody>
     </w:docPart>
-    <w:docPart>
-      <w:docPartPr>
-        <w:name w:val="CB8A2A70224649E5BBF304D780FE11E0"/>
-        <w:category>
-          <w:name w:val="General"/>
-          <w:gallery w:val="placeholder"/>
-        </w:category>
-        <w:types>
-          <w:type w:val="bbPlcHdr"/>
-        </w:types>
-        <w:behaviors>
-          <w:behavior w:val="content"/>
-        </w:behaviors>
-        <w:guid w:val="{8CB8EA7F-3B29-4AF5-B593-165BCB555E27}"/>
-      </w:docPartPr>
-      <w:docPartBody>
-        <w:p>
-          <w:pPr>
-            <w:pStyle w:val="CB8A2A70224649E5BBF304D780FE11E0"/>
-          </w:pPr>
-          <w:r>
-            <w:t>[Type the abstract of the document here. The abstract is typically a short summary of the contents of the document. Type the abstract of the document here. The abstract is typically a short summary of the contents of the document.]</w:t>
-          </w:r>
-        </w:p>
-      </w:docPartBody>
-    </w:docPart>
   </w:docParts>
 </w:glossaryDocument>
 </file>
 
 <file path=word/glossary/fontTable.xml><?xml version="1.0" encoding="utf-8"?>
 <w:fonts xmlns:r="http://schemas.openxmlformats.org/officeDocument/2006/relationships" xmlns:w="http://schemas.openxmlformats.org/wordprocessingml/2006/main">
+  <w:font w:name="Calibri">
+    <w:panose1 w:val="020F0502020204030204"/>
+    <w:charset w:val="00"/>
+    <w:family w:val="swiss"/>
+    <w:pitch w:val="variable"/>
+    <w:sig w:usb0="E10002FF" w:usb1="4000ACFF" w:usb2="00000009" w:usb3="00000000" w:csb0="0000019F" w:csb1="00000000"/>
+  </w:font>
   <w:font w:name="Times New Roman">
     <w:panose1 w:val="02020603050405020304"/>
     <w:charset w:val="00"/>
     <w:family w:val="roman"/>
     <w:pitch w:val="variable"/>
     <w:sig w:usb0="E0002AFF" w:usb1="C0007841" w:usb2="00000009" w:usb3="00000000" w:csb0="000001FF" w:csb1="00000000"/>
-  </w:font>
-  <w:font w:name="Calibri">
-    <w:panose1 w:val="020F0502020204030204"/>
-    <w:charset w:val="00"/>
-    <w:family w:val="swiss"/>
-    <w:pitch w:val="variable"/>
-    <w:sig w:usb0="E10002FF" w:usb1="4000ACFF" w:usb2="00000009" w:usb3="00000000" w:csb0="0000019F" w:csb1="00000000"/>
   </w:font>
   <w:font w:name="Cambria">
     <w:panose1 w:val="02040503050406030204"/>
@@ -3689,6 +3765,7 @@
   <w:rsids>
     <w:rsidRoot w:val="00022666"/>
     <w:rsid w:val="00022666"/>
+    <w:rsid w:val="002F7B99"/>
   </w:rsids>
   <m:mathPr>
     <m:mathFont m:val="Cambria Math"/>
@@ -3869,6 +3946,7 @@
   <w:style w:type="paragraph" w:default="1" w:styleId="Normal">
     <w:name w:val="Normal"/>
     <w:qFormat/>
+    <w:rsid w:val="002F7B99"/>
   </w:style>
   <w:style w:type="character" w:default="1" w:styleId="DefaultParagraphFont">
     <w:name w:val="Default Paragraph Font"/>
@@ -4250,7 +4328,7 @@
 </file>
 
 <file path=customXml/itemProps2.xml><?xml version="1.0" encoding="utf-8"?>
-<ds:datastoreItem xmlns:ds="http://schemas.openxmlformats.org/officeDocument/2006/customXml" ds:itemID="{255B34D4-8548-43F8-BCE3-B72A2641C7C2}">
+<ds:datastoreItem xmlns:ds="http://schemas.openxmlformats.org/officeDocument/2006/customXml" ds:itemID="{7AF00711-0A92-4A46-9A6C-A628223851F6}">
   <ds:schemaRefs>
     <ds:schemaRef ds:uri="http://schemas.openxmlformats.org/officeDocument/2006/bibliography"/>
   </ds:schemaRefs>

</xml_diff>